<commit_message>
values splitted to form and calculation values
</commit_message>
<xml_diff>
--- a/storage/s2-1.docx
+++ b/storage/s2-1.docx
@@ -176,7 +176,7 @@
                 <w:b w:val="1"/>
                 <w:bCs w:val="1"/>
               </w:rPr>
-              <w:t xml:space="preserve">09/23/2019, 02:26 PM</w:t>
+              <w:t xml:space="preserve">11/14/2019, 11:20 AM</w:t>
             </w:r>
           </w:p>
         </w:tc>
@@ -541,19 +541,19 @@
             <w:pPr/>
             <w:r>
               <w:rPr/>
-              <w:t xml:space="preserve">gallon/min</w:t>
-            </w:r>
-          </w:p>
-        </w:tc>
-        <w:tc>
-          <w:tcPr>
-            <w:tcW w:w="1750" w:type="dxa"/>
-          </w:tcPr>
-          <w:p>
-            <w:pPr/>
-            <w:r>
-              <w:rPr/>
-              <w:t xml:space="preserve">302.9</w:t>
+              <w:t xml:space="preserve">m³/hr</w:t>
+            </w:r>
+          </w:p>
+        </w:tc>
+        <w:tc>
+          <w:tcPr>
+            <w:tcW w:w="1750" w:type="dxa"/>
+          </w:tcPr>
+          <w:p>
+            <w:pPr/>
+            <w:r>
+              <w:rPr/>
+              <w:t xml:space="preserve">68.8</w:t>
             </w:r>
           </w:p>
         </w:tc>
@@ -592,19 +592,19 @@
             <w:pPr/>
             <w:r>
               <w:rPr/>
-              <w:t xml:space="preserve">°F</w:t>
-            </w:r>
-          </w:p>
-        </w:tc>
-        <w:tc>
-          <w:tcPr>
-            <w:tcW w:w="1750" w:type="dxa"/>
-          </w:tcPr>
-          <w:p>
-            <w:pPr/>
-            <w:r>
-              <w:rPr/>
-              <w:t xml:space="preserve">53.6</w:t>
+              <w:t xml:space="preserve">°C</w:t>
+            </w:r>
+          </w:p>
+        </w:tc>
+        <w:tc>
+          <w:tcPr>
+            <w:tcW w:w="1750" w:type="dxa"/>
+          </w:tcPr>
+          <w:p>
+            <w:pPr/>
+            <w:r>
+              <w:rPr/>
+              <w:t xml:space="preserve">12</w:t>
             </w:r>
           </w:p>
         </w:tc>
@@ -643,19 +643,19 @@
             <w:pPr/>
             <w:r>
               <w:rPr/>
-              <w:t xml:space="preserve">°F</w:t>
-            </w:r>
-          </w:p>
-        </w:tc>
-        <w:tc>
-          <w:tcPr>
-            <w:tcW w:w="1750" w:type="dxa"/>
-          </w:tcPr>
-          <w:p>
-            <w:pPr/>
-            <w:r>
-              <w:rPr/>
-              <w:t xml:space="preserve">44.6</w:t>
+              <w:t xml:space="preserve">°C</w:t>
+            </w:r>
+          </w:p>
+        </w:tc>
+        <w:tc>
+          <w:tcPr>
+            <w:tcW w:w="1750" w:type="dxa"/>
+          </w:tcPr>
+          <w:p>
+            <w:pPr/>
+            <w:r>
+              <w:rPr/>
+              <w:t xml:space="preserve">7</w:t>
             </w:r>
           </w:p>
         </w:tc>
@@ -745,19 +745,19 @@
             <w:pPr/>
             <w:r>
               <w:rPr/>
-              <w:t xml:space="preserve">ftLC</w:t>
-            </w:r>
-          </w:p>
-        </w:tc>
-        <w:tc>
-          <w:tcPr>
-            <w:tcW w:w="1750" w:type="dxa"/>
-          </w:tcPr>
-          <w:p>
-            <w:pPr/>
-            <w:r>
-              <w:rPr/>
-              <w:t xml:space="preserve">3.9</w:t>
+              <w:t xml:space="preserve">mLC</w:t>
+            </w:r>
+          </w:p>
+        </w:tc>
+        <w:tc>
+          <w:tcPr>
+            <w:tcW w:w="1750" w:type="dxa"/>
+          </w:tcPr>
+          <w:p>
+            <w:pPr/>
+            <w:r>
+              <w:rPr/>
+              <w:t xml:space="preserve">1.2</w:t>
             </w:r>
           </w:p>
         </w:tc>
@@ -796,19 +796,19 @@
             <w:pPr/>
             <w:r>
               <w:rPr/>
-              <w:t xml:space="preserve">NPS</w:t>
-            </w:r>
-          </w:p>
-        </w:tc>
-        <w:tc>
-          <w:tcPr>
-            <w:tcW w:w="1750" w:type="dxa"/>
-          </w:tcPr>
-          <w:p>
-            <w:pPr/>
-            <w:r>
-              <w:rPr/>
-              <w:t xml:space="preserve">5</w:t>
+              <w:t xml:space="preserve">DN</w:t>
+            </w:r>
+          </w:p>
+        </w:tc>
+        <w:tc>
+          <w:tcPr>
+            <w:tcW w:w="1750" w:type="dxa"/>
+          </w:tcPr>
+          <w:p>
+            <w:pPr/>
+            <w:r>
+              <w:rPr/>
+              <w:t xml:space="preserve">125</w:t>
             </w:r>
           </w:p>
         </w:tc>
@@ -949,7 +949,7 @@
             <w:pPr/>
             <w:r>
               <w:rPr/>
-              <w:t xml:space="preserve">ft² Hr °F/BTU</w:t>
+              <w:t xml:space="preserve">m² hr °C/kcal</w:t>
             </w:r>
           </w:p>
         </w:tc>
@@ -1000,19 +1000,19 @@
             <w:pPr/>
             <w:r>
               <w:rPr/>
-              <w:t xml:space="preserve">psi(g)</w:t>
-            </w:r>
-          </w:p>
-        </w:tc>
-        <w:tc>
-          <w:tcPr>
-            <w:tcW w:w="1750" w:type="dxa"/>
-          </w:tcPr>
-          <w:p>
-            <w:pPr/>
-            <w:r>
-              <w:rPr/>
-              <w:t xml:space="preserve">114</w:t>
+              <w:t xml:space="preserve">kg/cm²(g)</w:t>
+            </w:r>
+          </w:p>
+        </w:tc>
+        <w:tc>
+          <w:tcPr>
+            <w:tcW w:w="1750" w:type="dxa"/>
+          </w:tcPr>
+          <w:p>
+            <w:pPr/>
+            <w:r>
+              <w:rPr/>
+              <w:t xml:space="preserve">8</w:t>
             </w:r>
           </w:p>
         </w:tc>
@@ -1143,19 +1143,19 @@
             <w:pPr/>
             <w:r>
               <w:rPr/>
-              <w:t xml:space="preserve">gallon/min</w:t>
-            </w:r>
-          </w:p>
-        </w:tc>
-        <w:tc>
-          <w:tcPr>
-            <w:tcW w:w="1750" w:type="dxa"/>
-          </w:tcPr>
-          <w:p>
-            <w:pPr/>
-            <w:r>
-              <w:rPr/>
-              <w:t xml:space="preserve">501.9</w:t>
+              <w:t xml:space="preserve">m³/hr</w:t>
+            </w:r>
+          </w:p>
+        </w:tc>
+        <w:tc>
+          <w:tcPr>
+            <w:tcW w:w="1750" w:type="dxa"/>
+          </w:tcPr>
+          <w:p>
+            <w:pPr/>
+            <w:r>
+              <w:rPr/>
+              <w:t xml:space="preserve">114</w:t>
             </w:r>
           </w:p>
         </w:tc>
@@ -1194,19 +1194,19 @@
             <w:pPr/>
             <w:r>
               <w:rPr/>
-              <w:t xml:space="preserve">°F</w:t>
-            </w:r>
-          </w:p>
-        </w:tc>
-        <w:tc>
-          <w:tcPr>
-            <w:tcW w:w="1750" w:type="dxa"/>
-          </w:tcPr>
-          <w:p>
-            <w:pPr/>
-            <w:r>
-              <w:rPr/>
-              <w:t xml:space="preserve">89.6</w:t>
+              <w:t xml:space="preserve">°C</w:t>
+            </w:r>
+          </w:p>
+        </w:tc>
+        <w:tc>
+          <w:tcPr>
+            <w:tcW w:w="1750" w:type="dxa"/>
+          </w:tcPr>
+          <w:p>
+            <w:pPr/>
+            <w:r>
+              <w:rPr/>
+              <w:t xml:space="preserve">32</w:t>
             </w:r>
           </w:p>
         </w:tc>
@@ -1245,19 +1245,19 @@
             <w:pPr/>
             <w:r>
               <w:rPr/>
-              <w:t xml:space="preserve">°F</w:t>
-            </w:r>
-          </w:p>
-        </w:tc>
-        <w:tc>
-          <w:tcPr>
-            <w:tcW w:w="1750" w:type="dxa"/>
-          </w:tcPr>
-          <w:p>
-            <w:pPr/>
-            <w:r>
-              <w:rPr/>
-              <w:t xml:space="preserve">98.8</w:t>
+              <w:t xml:space="preserve">°C</w:t>
+            </w:r>
+          </w:p>
+        </w:tc>
+        <w:tc>
+          <w:tcPr>
+            <w:tcW w:w="1750" w:type="dxa"/>
+          </w:tcPr>
+          <w:p>
+            <w:pPr/>
+            <w:r>
+              <w:rPr/>
+              <w:t xml:space="preserve">37.1</w:t>
             </w:r>
           </w:p>
         </w:tc>
@@ -1347,7 +1347,7 @@
             <w:pPr/>
             <w:r>
               <w:rPr/>
-              <w:t xml:space="preserve">gallon/min</w:t>
+              <w:t xml:space="preserve">m³/hr</w:t>
             </w:r>
           </w:p>
         </w:tc>
@@ -1398,19 +1398,19 @@
             <w:pPr/>
             <w:r>
               <w:rPr/>
-              <w:t xml:space="preserve">ftLC</w:t>
-            </w:r>
-          </w:p>
-        </w:tc>
-        <w:tc>
-          <w:tcPr>
-            <w:tcW w:w="1750" w:type="dxa"/>
-          </w:tcPr>
-          <w:p>
-            <w:pPr/>
-            <w:r>
-              <w:rPr/>
-              <w:t xml:space="preserve">7.2</w:t>
+              <w:t xml:space="preserve">mLC</w:t>
+            </w:r>
+          </w:p>
+        </w:tc>
+        <w:tc>
+          <w:tcPr>
+            <w:tcW w:w="1750" w:type="dxa"/>
+          </w:tcPr>
+          <w:p>
+            <w:pPr/>
+            <w:r>
+              <w:rPr/>
+              <w:t xml:space="preserve">2.2</w:t>
             </w:r>
           </w:p>
         </w:tc>
@@ -1449,19 +1449,19 @@
             <w:pPr/>
             <w:r>
               <w:rPr/>
-              <w:t xml:space="preserve">NPS</w:t>
-            </w:r>
-          </w:p>
-        </w:tc>
-        <w:tc>
-          <w:tcPr>
-            <w:tcW w:w="1750" w:type="dxa"/>
-          </w:tcPr>
-          <w:p>
-            <w:pPr/>
-            <w:r>
-              <w:rPr/>
-              <w:t xml:space="preserve">6</w:t>
+              <w:t xml:space="preserve">DN</w:t>
+            </w:r>
+          </w:p>
+        </w:tc>
+        <w:tc>
+          <w:tcPr>
+            <w:tcW w:w="1750" w:type="dxa"/>
+          </w:tcPr>
+          <w:p>
+            <w:pPr/>
+            <w:r>
+              <w:rPr/>
+              <w:t xml:space="preserve">150</w:t>
             </w:r>
           </w:p>
         </w:tc>
@@ -1602,7 +1602,7 @@
             <w:pPr/>
             <w:r>
               <w:rPr/>
-              <w:t xml:space="preserve">ft² Hr °F/BTU</w:t>
+              <w:t xml:space="preserve">m² hr °C/kcal</w:t>
             </w:r>
           </w:p>
         </w:tc>
@@ -1653,19 +1653,19 @@
             <w:pPr/>
             <w:r>
               <w:rPr/>
-              <w:t xml:space="preserve">psi(g)</w:t>
-            </w:r>
-          </w:p>
-        </w:tc>
-        <w:tc>
-          <w:tcPr>
-            <w:tcW w:w="1750" w:type="dxa"/>
-          </w:tcPr>
-          <w:p>
-            <w:pPr/>
-            <w:r>
-              <w:rPr/>
-              <w:t xml:space="preserve">114</w:t>
+              <w:t xml:space="preserve">kg/cm²(g)</w:t>
+            </w:r>
+          </w:p>
+        </w:tc>
+        <w:tc>
+          <w:tcPr>
+            <w:tcW w:w="1750" w:type="dxa"/>
+          </w:tcPr>
+          <w:p>
+            <w:pPr/>
+            <w:r>
+              <w:rPr/>
+              <w:t xml:space="preserve">8</w:t>
             </w:r>
           </w:p>
         </w:tc>
@@ -1796,19 +1796,19 @@
             <w:pPr/>
             <w:r>
               <w:rPr/>
-              <w:t xml:space="preserve">psi(g)</w:t>
-            </w:r>
-          </w:p>
-        </w:tc>
-        <w:tc>
-          <w:tcPr>
-            <w:tcW w:w="1750" w:type="dxa"/>
-          </w:tcPr>
-          <w:p>
-            <w:pPr/>
-            <w:r>
-              <w:rPr/>
-              <w:t xml:space="preserve">113.8</w:t>
+              <w:t xml:space="preserve">kg/cm²(g)</w:t>
+            </w:r>
+          </w:p>
+        </w:tc>
+        <w:tc>
+          <w:tcPr>
+            <w:tcW w:w="1750" w:type="dxa"/>
+          </w:tcPr>
+          <w:p>
+            <w:pPr/>
+            <w:r>
+              <w:rPr/>
+              <w:t xml:space="preserve">8</w:t>
             </w:r>
           </w:p>
         </w:tc>
@@ -1847,19 +1847,19 @@
             <w:pPr/>
             <w:r>
               <w:rPr/>
-              <w:t xml:space="preserve">lb/hr</w:t>
-            </w:r>
-          </w:p>
-        </w:tc>
-        <w:tc>
-          <w:tcPr>
-            <w:tcW w:w="1750" w:type="dxa"/>
-          </w:tcPr>
-          <w:p>
-            <w:pPr/>
-            <w:r>
-              <w:rPr/>
-              <w:t xml:space="preserve">883</w:t>
+              <w:t xml:space="preserve">kg/hr</w:t>
+            </w:r>
+          </w:p>
+        </w:tc>
+        <w:tc>
+          <w:tcPr>
+            <w:tcW w:w="1750" w:type="dxa"/>
+          </w:tcPr>
+          <w:p>
+            <w:pPr/>
+            <w:r>
+              <w:rPr/>
+              <w:t xml:space="preserve">400.5</w:t>
             </w:r>
           </w:p>
         </w:tc>
@@ -1898,19 +1898,19 @@
             <w:pPr/>
             <w:r>
               <w:rPr/>
-              <w:t xml:space="preserve">°F</w:t>
-            </w:r>
-          </w:p>
-        </w:tc>
-        <w:tc>
-          <w:tcPr>
-            <w:tcW w:w="1750" w:type="dxa"/>
-          </w:tcPr>
-          <w:p>
-            <w:pPr/>
-            <w:r>
-              <w:rPr/>
-              <w:t xml:space="preserve">176 - 212</w:t>
+              <w:t xml:space="preserve">°C</w:t>
+            </w:r>
+          </w:p>
+        </w:tc>
+        <w:tc>
+          <w:tcPr>
+            <w:tcW w:w="1750" w:type="dxa"/>
+          </w:tcPr>
+          <w:p>
+            <w:pPr/>
+            <w:r>
+              <w:rPr/>
+              <w:t xml:space="preserve">80 - 100</w:t>
             </w:r>
           </w:p>
         </w:tc>
@@ -1949,19 +1949,19 @@
             <w:pPr/>
             <w:r>
               <w:rPr/>
-              <w:t xml:space="preserve">psi(g)</w:t>
-            </w:r>
-          </w:p>
-        </w:tc>
-        <w:tc>
-          <w:tcPr>
-            <w:tcW w:w="1750" w:type="dxa"/>
-          </w:tcPr>
-          <w:p>
-            <w:pPr/>
-            <w:r>
-              <w:rPr/>
-              <w:t xml:space="preserve">14.2</w:t>
+              <w:t xml:space="preserve">kg/cm²(g)</w:t>
+            </w:r>
+          </w:p>
+        </w:tc>
+        <w:tc>
+          <w:tcPr>
+            <w:tcW w:w="1750" w:type="dxa"/>
+          </w:tcPr>
+          <w:p>
+            <w:pPr/>
+            <w:r>
+              <w:rPr/>
+              <w:t xml:space="preserve">1</w:t>
             </w:r>
           </w:p>
         </w:tc>
@@ -2000,19 +2000,19 @@
             <w:pPr/>
             <w:r>
               <w:rPr/>
-              <w:t xml:space="preserve">NPS</w:t>
-            </w:r>
-          </w:p>
-        </w:tc>
-        <w:tc>
-          <w:tcPr>
-            <w:tcW w:w="1750" w:type="dxa"/>
-          </w:tcPr>
-          <w:p>
-            <w:pPr/>
-            <w:r>
-              <w:rPr/>
-              <w:t xml:space="preserve">2.6</w:t>
+              <w:t xml:space="preserve">DN</w:t>
+            </w:r>
+          </w:p>
+        </w:tc>
+        <w:tc>
+          <w:tcPr>
+            <w:tcW w:w="1750" w:type="dxa"/>
+          </w:tcPr>
+          <w:p>
+            <w:pPr/>
+            <w:r>
+              <w:rPr/>
+              <w:t xml:space="preserve">65</w:t>
             </w:r>
           </w:p>
         </w:tc>
@@ -2051,19 +2051,19 @@
             <w:pPr/>
             <w:r>
               <w:rPr/>
-              <w:t xml:space="preserve">NPS</w:t>
-            </w:r>
-          </w:p>
-        </w:tc>
-        <w:tc>
-          <w:tcPr>
-            <w:tcW w:w="1750" w:type="dxa"/>
-          </w:tcPr>
-          <w:p>
-            <w:pPr/>
-            <w:r>
-              <w:rPr/>
-              <w:t xml:space="preserve">1.6</w:t>
+              <w:t xml:space="preserve">DN</w:t>
+            </w:r>
+          </w:p>
+        </w:tc>
+        <w:tc>
+          <w:tcPr>
+            <w:tcW w:w="1750" w:type="dxa"/>
+          </w:tcPr>
+          <w:p>
+            <w:pPr/>
+            <w:r>
+              <w:rPr/>
+              <w:t xml:space="preserve">40</w:t>
             </w:r>
           </w:p>
         </w:tc>
@@ -2102,19 +2102,19 @@
             <w:pPr/>
             <w:r>
               <w:rPr/>
-              <w:t xml:space="preserve">psi(g)</w:t>
-            </w:r>
-          </w:p>
-        </w:tc>
-        <w:tc>
-          <w:tcPr>
-            <w:tcW w:w="1750" w:type="dxa"/>
-          </w:tcPr>
-          <w:p>
-            <w:pPr/>
-            <w:r>
-              <w:rPr/>
-              <w:t xml:space="preserve">149.3</w:t>
+              <w:t xml:space="preserve">kg/cm²(g)</w:t>
+            </w:r>
+          </w:p>
+        </w:tc>
+        <w:tc>
+          <w:tcPr>
+            <w:tcW w:w="1750" w:type="dxa"/>
+          </w:tcPr>
+          <w:p>
+            <w:pPr/>
+            <w:r>
+              <w:rPr/>
+              <w:t xml:space="preserve">10.5</w:t>
             </w:r>
           </w:p>
         </w:tc>
@@ -2592,19 +2592,19 @@
             <w:pPr/>
             <w:r>
               <w:rPr/>
-              <w:t xml:space="preserve">in</w:t>
-            </w:r>
-          </w:p>
-        </w:tc>
-        <w:tc>
-          <w:tcPr>
-            <w:tcW w:w="1750" w:type="dxa"/>
-          </w:tcPr>
-          <w:p>
-            <w:pPr/>
-            <w:r>
-              <w:rPr/>
-              <w:t xml:space="preserve">124</w:t>
+              <w:t xml:space="preserve">mm</w:t>
+            </w:r>
+          </w:p>
+        </w:tc>
+        <w:tc>
+          <w:tcPr>
+            <w:tcW w:w="1750" w:type="dxa"/>
+          </w:tcPr>
+          <w:p>
+            <w:pPr/>
+            <w:r>
+              <w:rPr/>
+              <w:t xml:space="preserve">3140</w:t>
             </w:r>
           </w:p>
         </w:tc>
@@ -2643,19 +2643,19 @@
             <w:pPr/>
             <w:r>
               <w:rPr/>
-              <w:t xml:space="preserve">in</w:t>
-            </w:r>
-          </w:p>
-        </w:tc>
-        <w:tc>
-          <w:tcPr>
-            <w:tcW w:w="1750" w:type="dxa"/>
-          </w:tcPr>
-          <w:p>
-            <w:pPr/>
-            <w:r>
-              <w:rPr/>
-              <w:t xml:space="preserve">85</w:t>
+              <w:t xml:space="preserve">mm</w:t>
+            </w:r>
+          </w:p>
+        </w:tc>
+        <w:tc>
+          <w:tcPr>
+            <w:tcW w:w="1750" w:type="dxa"/>
+          </w:tcPr>
+          <w:p>
+            <w:pPr/>
+            <w:r>
+              <w:rPr/>
+              <w:t xml:space="preserve">2140</w:t>
             </w:r>
           </w:p>
         </w:tc>
@@ -2694,19 +2694,19 @@
             <w:pPr/>
             <w:r>
               <w:rPr/>
-              <w:t xml:space="preserve">in</w:t>
-            </w:r>
-          </w:p>
-        </w:tc>
-        <w:tc>
-          <w:tcPr>
-            <w:tcW w:w="1750" w:type="dxa"/>
-          </w:tcPr>
-          <w:p>
-            <w:pPr/>
-            <w:r>
-              <w:rPr/>
-              <w:t xml:space="preserve">109</w:t>
+              <w:t xml:space="preserve">mm</w:t>
+            </w:r>
+          </w:p>
+        </w:tc>
+        <w:tc>
+          <w:tcPr>
+            <w:tcW w:w="1750" w:type="dxa"/>
+          </w:tcPr>
+          <w:p>
+            <w:pPr/>
+            <w:r>
+              <w:rPr/>
+              <w:t xml:space="preserve">2750</w:t>
             </w:r>
           </w:p>
         </w:tc>
@@ -2745,19 +2745,19 @@
             <w:pPr/>
             <w:r>
               <w:rPr/>
-              <w:t xml:space="preserve">lbs</w:t>
-            </w:r>
-          </w:p>
-        </w:tc>
-        <w:tc>
-          <w:tcPr>
-            <w:tcW w:w="1750" w:type="dxa"/>
-          </w:tcPr>
-          <w:p>
-            <w:pPr/>
-            <w:r>
-              <w:rPr/>
-              <w:t xml:space="preserve">14992</w:t>
+              <w:t xml:space="preserve">ton</w:t>
+            </w:r>
+          </w:p>
+        </w:tc>
+        <w:tc>
+          <w:tcPr>
+            <w:tcW w:w="1750" w:type="dxa"/>
+          </w:tcPr>
+          <w:p>
+            <w:pPr/>
+            <w:r>
+              <w:rPr/>
+              <w:t xml:space="preserve">6.8</w:t>
             </w:r>
           </w:p>
         </w:tc>
@@ -2796,19 +2796,19 @@
             <w:pPr/>
             <w:r>
               <w:rPr/>
-              <w:t xml:space="preserve">lbs</w:t>
-            </w:r>
-          </w:p>
-        </w:tc>
-        <w:tc>
-          <w:tcPr>
-            <w:tcW w:w="1750" w:type="dxa"/>
-          </w:tcPr>
-          <w:p>
-            <w:pPr/>
-            <w:r>
-              <w:rPr/>
-              <w:t xml:space="preserve">14110</w:t>
+              <w:t xml:space="preserve">ton</w:t>
+            </w:r>
+          </w:p>
+        </w:tc>
+        <w:tc>
+          <w:tcPr>
+            <w:tcW w:w="1750" w:type="dxa"/>
+          </w:tcPr>
+          <w:p>
+            <w:pPr/>
+            <w:r>
+              <w:rPr/>
+              <w:t xml:space="preserve">6.4</w:t>
             </w:r>
           </w:p>
         </w:tc>
@@ -2847,19 +2847,19 @@
             <w:pPr/>
             <w:r>
               <w:rPr/>
-              <w:t xml:space="preserve">lbs</w:t>
-            </w:r>
-          </w:p>
-        </w:tc>
-        <w:tc>
-          <w:tcPr>
-            <w:tcW w:w="1750" w:type="dxa"/>
-          </w:tcPr>
-          <w:p>
-            <w:pPr/>
-            <w:r>
-              <w:rPr/>
-              <w:t xml:space="preserve">20724</w:t>
+              <w:t xml:space="preserve">ton</w:t>
+            </w:r>
+          </w:p>
+        </w:tc>
+        <w:tc>
+          <w:tcPr>
+            <w:tcW w:w="1750" w:type="dxa"/>
+          </w:tcPr>
+          <w:p>
+            <w:pPr/>
+            <w:r>
+              <w:rPr/>
+              <w:t xml:space="preserve">9.4</w:t>
             </w:r>
           </w:p>
         </w:tc>
@@ -2898,19 +2898,19 @@
             <w:pPr/>
             <w:r>
               <w:rPr/>
-              <w:t xml:space="preserve">lbs</w:t>
-            </w:r>
-          </w:p>
-        </w:tc>
-        <w:tc>
-          <w:tcPr>
-            <w:tcW w:w="1750" w:type="dxa"/>
-          </w:tcPr>
-          <w:p>
-            <w:pPr/>
-            <w:r>
-              <w:rPr/>
-              <w:t xml:space="preserve">12126</w:t>
+              <w:t xml:space="preserve">ton</w:t>
+            </w:r>
+          </w:p>
+        </w:tc>
+        <w:tc>
+          <w:tcPr>
+            <w:tcW w:w="1750" w:type="dxa"/>
+          </w:tcPr>
+          <w:p>
+            <w:pPr/>
+            <w:r>
+              <w:rPr/>
+              <w:t xml:space="preserve">5.5</w:t>
             </w:r>
           </w:p>
         </w:tc>
@@ -2949,19 +2949,19 @@
             <w:pPr/>
             <w:r>
               <w:rPr/>
-              <w:t xml:space="preserve">in</w:t>
-            </w:r>
-          </w:p>
-        </w:tc>
-        <w:tc>
-          <w:tcPr>
-            <w:tcW w:w="1750" w:type="dxa"/>
-          </w:tcPr>
-          <w:p>
-            <w:pPr/>
-            <w:r>
-              <w:rPr/>
-              <w:t xml:space="preserve">105</w:t>
+              <w:t xml:space="preserve">mm</w:t>
+            </w:r>
+          </w:p>
+        </w:tc>
+        <w:tc>
+          <w:tcPr>
+            <w:tcW w:w="1750" w:type="dxa"/>
+          </w:tcPr>
+          <w:p>
+            <w:pPr/>
+            <w:r>
+              <w:rPr/>
+              <w:t xml:space="preserve">2560</w:t>
             </w:r>
           </w:p>
         </w:tc>

</xml_diff>

<commit_message>
h2 f3 error correction
</commit_message>
<xml_diff>
--- a/storage/s2-1.docx
+++ b/storage/s2-1.docx
@@ -71,7 +71,7 @@
                 <w:b w:val="1"/>
                 <w:bCs w:val="1"/>
               </w:rPr>
-              <w:t xml:space="preserve">k</w:t>
+              <w:t xml:space="preserve">1</w:t>
             </w:r>
           </w:p>
         </w:tc>
@@ -142,7 +142,7 @@
                 <w:b w:val="1"/>
                 <w:bCs w:val="1"/>
               </w:rPr>
-              <w:t xml:space="preserve">k</w:t>
+              <w:t xml:space="preserve">1</w:t>
             </w:r>
           </w:p>
         </w:tc>
@@ -176,7 +176,7 @@
                 <w:b w:val="1"/>
                 <w:bCs w:val="1"/>
               </w:rPr>
-              <w:t xml:space="preserve">12/17/2019, 06:28 PM</w:t>
+              <w:t xml:space="preserve">12/20/2019, 04:33 PM</w:t>
             </w:r>
           </w:p>
         </w:tc>
@@ -213,7 +213,7 @@
                 <w:b w:val="1"/>
                 <w:bCs w:val="1"/>
               </w:rPr>
-              <w:t xml:space="preserve">k</w:t>
+              <w:t xml:space="preserve">1</w:t>
             </w:r>
           </w:p>
         </w:tc>

</xml_diff>

<commit_message>
show report s2 serices correction
</commit_message>
<xml_diff>
--- a/storage/s2-1.docx
+++ b/storage/s2-1.docx
@@ -71,7 +71,7 @@
                 <w:b w:val="1"/>
                 <w:bCs w:val="1"/>
               </w:rPr>
-              <w:t xml:space="preserve">1</w:t>
+              <w:t xml:space="preserve">a</w:t>
             </w:r>
           </w:p>
         </w:tc>
@@ -142,7 +142,7 @@
                 <w:b w:val="1"/>
                 <w:bCs w:val="1"/>
               </w:rPr>
-              <w:t xml:space="preserve">1</w:t>
+              <w:t xml:space="preserve">a</w:t>
             </w:r>
           </w:p>
         </w:tc>
@@ -176,7 +176,7 @@
                 <w:b w:val="1"/>
                 <w:bCs w:val="1"/>
               </w:rPr>
-              <w:t xml:space="preserve">12/20/2019, 04:33 PM</w:t>
+              <w:t xml:space="preserve">12/25/2019, 11:09 AM</w:t>
             </w:r>
           </w:p>
         </w:tc>
@@ -213,7 +213,7 @@
                 <w:b w:val="1"/>
                 <w:bCs w:val="1"/>
               </w:rPr>
-              <w:t xml:space="preserve">1</w:t>
+              <w:t xml:space="preserve">a</w:t>
             </w:r>
           </w:p>
         </w:tc>

</xml_diff>